<commit_message>
Module 2 push CSD402 6/8/25
</commit_message>
<xml_diff>
--- a/module-1/Macioce - Module 1.docx
+++ b/module-1/Macioce - Module 1.docx
@@ -80,8 +80,14 @@
         <w:rPr>
           <w:noProof/>
         </w:rPr>
+        <w:t xml:space="preserve"> </w:t>
+      </w:r>
+      <w:r>
+        <w:rPr>
+          <w:noProof/>
+        </w:rPr>
         <w:drawing>
-          <wp:anchor distT="0" distB="0" distL="114300" distR="114300" simplePos="0" relativeHeight="251659264" behindDoc="0" locked="0" layoutInCell="1" allowOverlap="1" wp14:anchorId="2D98C88E" wp14:editId="6931D9BF">
+          <wp:anchor distT="0" distB="0" distL="114300" distR="114300" simplePos="0" relativeHeight="251665408" behindDoc="0" locked="0" layoutInCell="1" allowOverlap="1" wp14:anchorId="513C945B" wp14:editId="4036D4DD">
             <wp:simplePos x="0" y="0"/>
             <wp:positionH relativeFrom="column">
               <wp:posOffset>0</wp:posOffset>
@@ -89,10 +95,10 @@
             <wp:positionV relativeFrom="paragraph">
               <wp:posOffset>314325</wp:posOffset>
             </wp:positionV>
-            <wp:extent cx="5943600" cy="3343275"/>
-            <wp:effectExtent l="0" t="0" r="0" b="9525"/>
+            <wp:extent cx="5943600" cy="3250565"/>
+            <wp:effectExtent l="0" t="0" r="0" b="6985"/>
             <wp:wrapSquare wrapText="bothSides"/>
-            <wp:docPr id="329314855" name="Picture 1" descr="A screenshot of a computer&#10;&#10;AI-generated content may be incorrect."/>
+            <wp:docPr id="1113969347" name="Picture 1" descr="A screenshot of a computer&#10;&#10;AI-generated content may be incorrect."/>
             <wp:cNvGraphicFramePr>
               <a:graphicFrameLocks xmlns:a="http://schemas.openxmlformats.org/drawingml/2006/main" noChangeAspect="1"/>
             </wp:cNvGraphicFramePr>
@@ -100,7 +106,7 @@
               <a:graphicData uri="http://schemas.openxmlformats.org/drawingml/2006/picture">
                 <pic:pic xmlns:pic="http://schemas.openxmlformats.org/drawingml/2006/picture">
                   <pic:nvPicPr>
-                    <pic:cNvPr id="329314855" name="Picture 1" descr="A screenshot of a computer&#10;&#10;AI-generated content may be incorrect."/>
+                    <pic:cNvPr id="1113969347" name="Picture 1" descr="A screenshot of a computer&#10;&#10;AI-generated content may be incorrect."/>
                     <pic:cNvPicPr/>
                   </pic:nvPicPr>
                   <pic:blipFill>
@@ -112,7 +118,7 @@
                   <pic:spPr>
                     <a:xfrm>
                       <a:off x="0" y="0"/>
-                      <a:ext cx="5943600" cy="3343275"/>
+                      <a:ext cx="5943600" cy="3250565"/>
                     </a:xfrm>
                     <a:prstGeom prst="rect">
                       <a:avLst/>
@@ -133,7 +139,6 @@
         <w:rPr>
           <w:noProof/>
         </w:rPr>
-        <w:lastRenderedPageBreak/>
         <w:drawing>
           <wp:anchor distT="0" distB="0" distL="114300" distR="114300" simplePos="0" relativeHeight="251663360" behindDoc="0" locked="0" layoutInCell="1" allowOverlap="1" wp14:anchorId="3EF72AED" wp14:editId="6E6F906A">
             <wp:simplePos x="0" y="0"/>

</xml_diff>